<commit_message>
GDD entrega final v2
</commit_message>
<xml_diff>
--- a/2n/Game Design/GDD.docx
+++ b/2n/Game Design/GDD.docx
@@ -4881,34 +4881,18 @@
     <w:p>
       <w:pPr>
         <w:pStyle w:val="Ttol2"/>
-        <w:rPr>
-          <w:i/>
-          <w:iCs/>
-        </w:rPr>
       </w:pPr>
       <w:bookmarkStart w:id="16" w:name="_Toc193748029"/>
       <w:proofErr w:type="spellStart"/>
       <w:r>
-        <w:rPr>
-          <w:i/>
-          <w:iCs/>
-        </w:rPr>
         <w:t>Core</w:t>
       </w:r>
       <w:proofErr w:type="spellEnd"/>
       <w:r>
-        <w:rPr>
-          <w:i/>
-          <w:iCs/>
-        </w:rPr>
         <w:t xml:space="preserve"> </w:t>
       </w:r>
       <w:proofErr w:type="spellStart"/>
       <w:r>
-        <w:rPr>
-          <w:i/>
-          <w:iCs/>
-        </w:rPr>
         <w:t>GameLoop</w:t>
       </w:r>
       <w:bookmarkEnd w:id="16"/>
@@ -7679,7 +7663,7 @@
           <w:lang w:val="es-ES" w:eastAsia="es-ES"/>
         </w:rPr>
         <w:drawing>
-          <wp:inline distT="0" distB="0" distL="0" distR="0" wp14:anchorId="7CF4E4C4" wp14:editId="0C43D986">
+          <wp:inline distT="0" distB="0" distL="0" distR="0" wp14:anchorId="7CF4E4C4" wp14:editId="07D9B62B">
             <wp:extent cx="5591176" cy="3114675"/>
             <wp:effectExtent l="0" t="0" r="0" b="0"/>
             <wp:docPr id="1618250198" name="Imatge 1618250198" title="S'està inserint la imatge..."/>
@@ -8439,7 +8423,13 @@
           <w:rPr>
             <w:noProof/>
           </w:rPr>
-          <w:t>18</w:t>
+          <w:t>1</w:t>
+        </w:r>
+        <w:r>
+          <w:rPr>
+            <w:noProof/>
+          </w:rPr>
+          <w:t>8</w:t>
         </w:r>
         <w:r>
           <w:fldChar w:fldCharType="end"/>

</xml_diff>